<commit_message>
mise à jour doc génération pdf
</commit_message>
<xml_diff>
--- a/Docs/en/docx/presentation.docx
+++ b/Docs/en/docx/presentation.docx
@@ -384,7 +384,7 @@
     </w:lvl>
   </w:abstractNum>
   <w:abstractNum w:abstractNumId="990">
-    <w:nsid w:val="edebf972"/>
+    <w:nsid w:val="256902bd"/>
     <w:multiLevelType w:val="multilevel"/>
     <w:lvl w:ilvl="0">
       <w:numFmt w:val="bullet"/>
@@ -465,7 +465,7 @@
     </w:lvl>
   </w:abstractNum>
   <w:abstractNum w:abstractNumId="991">
-    <w:nsid w:val="3ec0fe55"/>
+    <w:nsid w:val="818887a5"/>
     <w:multiLevelType w:val="multilevel"/>
     <w:lvl w:ilvl="0">
       <w:numFmt w:val="bullet"/>

</xml_diff>